<commit_message>
+ cc_gpio, application for FalloutTX * Changelog
</commit_message>
<xml_diff>
--- a/ChangeLog.docx
+++ b/ChangeLog.docx
@@ -8,8 +8,6 @@
           <w:lang w:val="en-US"/>
         </w:rPr>
       </w:pPr>
-      <w:bookmarkStart w:id="0" w:name="_GoBack"/>
-      <w:bookmarkEnd w:id="0"/>
       <w:r>
         <w:rPr>
           <w:lang w:val="en-US"/>
@@ -112,6 +110,79 @@
         <w:t>Резистор 150 Ом в корпусе 0402 вместо 0603</w:t>
       </w:r>
     </w:p>
+    <w:p>
+      <w:pPr>
+        <w:pStyle w:val="ListParagraph"/>
+        <w:numPr>
+          <w:ilvl w:val="0"/>
+          <w:numId w:val="1"/>
+        </w:numPr>
+      </w:pPr>
+      <w:proofErr w:type="spellStart"/>
+      <w:r>
+        <w:rPr>
+          <w:lang w:val="en-US"/>
+        </w:rPr>
+        <w:t>Две</w:t>
+      </w:r>
+      <w:proofErr w:type="spellEnd"/>
+      <w:r>
+        <w:rPr>
+          <w:lang w:val="en-US"/>
+        </w:rPr>
+        <w:t xml:space="preserve"> REFPOINTS, а </w:t>
+      </w:r>
+      <w:proofErr w:type="spellStart"/>
+      <w:r>
+        <w:rPr>
+          <w:lang w:val="en-US"/>
+        </w:rPr>
+        <w:t>не</w:t>
+      </w:r>
+      <w:proofErr w:type="spellEnd"/>
+      <w:r>
+        <w:rPr>
+          <w:lang w:val="en-US"/>
+        </w:rPr>
+        <w:t xml:space="preserve"> </w:t>
+      </w:r>
+      <w:proofErr w:type="spellStart"/>
+      <w:r>
+        <w:rPr>
+          <w:lang w:val="en-US"/>
+        </w:rPr>
+        <w:t>четыре</w:t>
+      </w:r>
+      <w:proofErr w:type="spellEnd"/>
+    </w:p>
+    <w:p>
+      <w:pPr>
+        <w:pStyle w:val="ListParagraph"/>
+        <w:numPr>
+          <w:ilvl w:val="0"/>
+          <w:numId w:val="1"/>
+        </w:numPr>
+      </w:pPr>
+      <w:r>
+        <w:t xml:space="preserve">Добавить </w:t>
+      </w:r>
+      <w:bookmarkStart w:id="0" w:name="_GoBack"/>
+      <w:bookmarkEnd w:id="0"/>
+      <w:proofErr w:type="spellStart"/>
+      <w:r>
+        <w:t>Debug</w:t>
+      </w:r>
+      <w:proofErr w:type="spellEnd"/>
+      <w:r>
+        <w:t xml:space="preserve"> </w:t>
+      </w:r>
+      <w:proofErr w:type="spellStart"/>
+      <w:r>
+        <w:t>conn</w:t>
+      </w:r>
+      <w:proofErr w:type="spellEnd"/>
+    </w:p>
+    <w:p/>
     <w:sectPr>
       <w:pgSz w:w="11906" w:h="16838"/>
       <w:pgMar w:top="1134" w:right="850" w:bottom="1134" w:left="1701" w:header="708" w:footer="708" w:gutter="0"/>

</xml_diff>

<commit_message>
+ Vibro +Debug Pin * All R 0402 * 10u 0603
</commit_message>
<xml_diff>
--- a/ChangeLog.docx
+++ b/ChangeLog.docx
@@ -166,19 +166,53 @@
       <w:r>
         <w:t xml:space="preserve">Добавить </w:t>
       </w:r>
+      <w:proofErr w:type="spellStart"/>
+      <w:r>
+        <w:t>Debug</w:t>
+      </w:r>
+      <w:proofErr w:type="spellEnd"/>
+      <w:r>
+        <w:t xml:space="preserve"> </w:t>
+      </w:r>
+      <w:proofErr w:type="spellStart"/>
+      <w:r>
+        <w:t>conn</w:t>
+      </w:r>
+      <w:proofErr w:type="spellEnd"/>
+    </w:p>
+    <w:p>
+      <w:pPr>
+        <w:pStyle w:val="ListParagraph"/>
+        <w:numPr>
+          <w:ilvl w:val="0"/>
+          <w:numId w:val="1"/>
+        </w:numPr>
+      </w:pPr>
+      <w:proofErr w:type="spellStart"/>
+      <w:r>
+        <w:rPr>
+          <w:lang w:val="en-US"/>
+        </w:rPr>
+        <w:t>Добавит</w:t>
+      </w:r>
+      <w:proofErr w:type="spellEnd"/>
+      <w:r>
+        <w:t>ь</w:t>
+      </w:r>
       <w:bookmarkStart w:id="0" w:name="_GoBack"/>
       <w:bookmarkEnd w:id="0"/>
+      <w:r>
+        <w:rPr>
+          <w:lang w:val="en-US"/>
+        </w:rPr>
+        <w:t xml:space="preserve"> </w:t>
+      </w:r>
       <w:proofErr w:type="spellStart"/>
       <w:r>
-        <w:t>Debug</w:t>
-      </w:r>
-      <w:proofErr w:type="spellEnd"/>
-      <w:r>
-        <w:t xml:space="preserve"> </w:t>
-      </w:r>
-      <w:proofErr w:type="spellStart"/>
-      <w:r>
-        <w:t>conn</w:t>
+        <w:rPr>
+          <w:lang w:val="en-US"/>
+        </w:rPr>
+        <w:t>вибромотор</w:t>
       </w:r>
       <w:proofErr w:type="spellEnd"/>
     </w:p>

</xml_diff>